<commit_message>
Apportate modifiche a Deployment Diagrams, Component Diagrams e Modello MVC
Apportate le modifiche segnalate durante il meeting del 02/12/2020 ai Component e Deployment Diagrams, oltre che al diagramma MVC rappresentate il sistema Proposto, con aggiunta di files sorgente vpp
</commit_message>
<xml_diff>
--- a/Documents/System Design Document/Decomposizione in Sottosistemi/Decomposizione in Sottosistemi.docx
+++ b/Documents/System Design Document/Decomposizione in Sottosistemi/Decomposizione in Sottosistemi.docx
@@ -18,31 +18,55 @@
       <w:r>
         <w:rPr>
           <w:rFonts w:ascii="Garamond" w:hAnsi="Garamond"/>
+          <w:b/>
+          <w:bCs/>
+          <w:i/>
+          <w:iCs/>
+          <w:sz w:val="24"/>
+          <w:szCs w:val="24"/>
+        </w:rPr>
+        <w:t>3.2 Decomposizione in sottosistemi</w:t>
+      </w:r>
+    </w:p>
+    <w:p>
+      <w:pPr>
+        <w:spacing w:after="0"/>
+        <w:rPr>
+          <w:rFonts w:ascii="Garamond" w:hAnsi="Garamond"/>
+          <w:sz w:val="24"/>
+          <w:szCs w:val="24"/>
+        </w:rPr>
+      </w:pPr>
+      <w:bookmarkStart w:id="0" w:name="_Hlk57364990"/>
+      <w:bookmarkEnd w:id="0"/>
+      <w:r>
+        <w:rPr>
+          <w:rFonts w:ascii="Garamond" w:hAnsi="Garamond"/>
           <w:noProof/>
           <w:sz w:val="24"/>
           <w:szCs w:val="24"/>
         </w:rPr>
         <w:drawing>
-          <wp:anchor distT="0" distB="0" distL="114300" distR="114300" simplePos="0" relativeHeight="251658240" behindDoc="1" locked="0" layoutInCell="1" allowOverlap="1" wp14:anchorId="0C3D8515" wp14:editId="3BADD27D">
+          <wp:anchor distT="0" distB="0" distL="114300" distR="114300" simplePos="0" relativeHeight="251661312" behindDoc="1" locked="0" layoutInCell="1" allowOverlap="1" wp14:anchorId="04F98A05" wp14:editId="23F44AED">
             <wp:simplePos x="0" y="0"/>
             <wp:positionH relativeFrom="margin">
-              <wp:posOffset>3709670</wp:posOffset>
+              <wp:align>right</wp:align>
             </wp:positionH>
             <wp:positionV relativeFrom="paragraph">
-              <wp:posOffset>182880</wp:posOffset>
+              <wp:posOffset>7620</wp:posOffset>
             </wp:positionV>
-            <wp:extent cx="3148965" cy="2743200"/>
-            <wp:effectExtent l="0" t="0" r="0" b="0"/>
+            <wp:extent cx="2535555" cy="3038475"/>
+            <wp:effectExtent l="0" t="0" r="0" b="9525"/>
             <wp:wrapTight wrapText="bothSides">
               <wp:wrapPolygon edited="0">
                 <wp:start x="0" y="0"/>
-                <wp:lineTo x="0" y="21450"/>
-                <wp:lineTo x="21430" y="21450"/>
-                <wp:lineTo x="21430" y="0"/>
+                <wp:lineTo x="0" y="21532"/>
+                <wp:lineTo x="21421" y="21532"/>
+                <wp:lineTo x="21421" y="0"/>
                 <wp:lineTo x="0" y="0"/>
               </wp:wrapPolygon>
             </wp:wrapTight>
-            <wp:docPr id="2" name="Immagine 2"/>
+            <wp:docPr id="4" name="Immagine 4"/>
             <wp:cNvGraphicFramePr>
               <a:graphicFrameLocks xmlns:a="http://schemas.openxmlformats.org/drawingml/2006/main" noChangeAspect="1"/>
             </wp:cNvGraphicFramePr>
@@ -50,7 +74,7 @@
               <a:graphicData uri="http://schemas.openxmlformats.org/drawingml/2006/picture">
                 <pic:pic xmlns:pic="http://schemas.openxmlformats.org/drawingml/2006/picture">
                   <pic:nvPicPr>
-                    <pic:cNvPr id="0" name="Picture 2"/>
+                    <pic:cNvPr id="0" name="Picture 1"/>
                     <pic:cNvPicPr>
                       <a:picLocks noChangeAspect="1" noChangeArrowheads="1"/>
                     </pic:cNvPicPr>
@@ -71,7 +95,7 @@
                   <pic:spPr bwMode="auto">
                     <a:xfrm>
                       <a:off x="0" y="0"/>
-                      <a:ext cx="3148965" cy="2743200"/>
+                      <a:ext cx="2535555" cy="3038475"/>
                     </a:xfrm>
                     <a:prstGeom prst="rect">
                       <a:avLst/>
@@ -96,30 +120,6 @@
       <w:r>
         <w:rPr>
           <w:rFonts w:ascii="Garamond" w:hAnsi="Garamond"/>
-          <w:b/>
-          <w:bCs/>
-          <w:i/>
-          <w:iCs/>
-          <w:sz w:val="24"/>
-          <w:szCs w:val="24"/>
-        </w:rPr>
-        <w:t>3.2 Decomposizione in sottosistemi</w:t>
-      </w:r>
-    </w:p>
-    <w:p>
-      <w:pPr>
-        <w:spacing w:after="0"/>
-        <w:rPr>
-          <w:rFonts w:ascii="Garamond" w:hAnsi="Garamond"/>
-          <w:sz w:val="24"/>
-          <w:szCs w:val="24"/>
-        </w:rPr>
-      </w:pPr>
-      <w:bookmarkStart w:id="0" w:name="_Hlk57364990"/>
-      <w:bookmarkEnd w:id="0"/>
-      <w:r>
-        <w:rPr>
-          <w:rFonts w:ascii="Garamond" w:hAnsi="Garamond"/>
           <w:sz w:val="24"/>
           <w:szCs w:val="24"/>
         </w:rPr>
@@ -378,25 +378,7 @@
           <w:sz w:val="24"/>
           <w:szCs w:val="24"/>
         </w:rPr>
-        <w:t xml:space="preserve">Per via dei criteri mostrati nella sezione dei Design </w:t>
-      </w:r>
-      <w:proofErr w:type="spellStart"/>
-      <w:r>
-        <w:rPr>
-          <w:rFonts w:ascii="Garamond" w:hAnsi="Garamond"/>
-          <w:sz w:val="24"/>
-          <w:szCs w:val="24"/>
-        </w:rPr>
-        <w:t>Trade</w:t>
-      </w:r>
-      <w:proofErr w:type="spellEnd"/>
-      <w:r>
-        <w:rPr>
-          <w:rFonts w:ascii="Garamond" w:hAnsi="Garamond"/>
-          <w:sz w:val="24"/>
-          <w:szCs w:val="24"/>
-        </w:rPr>
-        <w:t xml:space="preserve">-off e quindi dalle esigenze del nostro sistema, </w:t>
+        <w:t xml:space="preserve">Per via dei criteri mostrati nella sezione dei Design Trade-off e quindi dalle esigenze del nostro sistema, </w:t>
       </w:r>
       <w:r>
         <w:rPr>
@@ -1126,26 +1108,10 @@
         </w:rPr>
         <w:lastRenderedPageBreak/>
         <w:drawing>
-          <wp:anchor distT="0" distB="0" distL="114300" distR="114300" simplePos="0" relativeHeight="251659264" behindDoc="1" locked="0" layoutInCell="1" allowOverlap="1" wp14:anchorId="45F951FC" wp14:editId="797C6954">
-            <wp:simplePos x="0" y="0"/>
-            <wp:positionH relativeFrom="column">
-              <wp:posOffset>487680</wp:posOffset>
-            </wp:positionH>
-            <wp:positionV relativeFrom="paragraph">
-              <wp:posOffset>5715</wp:posOffset>
-            </wp:positionV>
-            <wp:extent cx="4941495" cy="7964805"/>
-            <wp:effectExtent l="0" t="0" r="0" b="0"/>
-            <wp:wrapTight wrapText="bothSides">
-              <wp:wrapPolygon edited="0">
-                <wp:start x="0" y="0"/>
-                <wp:lineTo x="0" y="21543"/>
-                <wp:lineTo x="21486" y="21543"/>
-                <wp:lineTo x="21486" y="0"/>
-                <wp:lineTo x="0" y="0"/>
-              </wp:wrapPolygon>
-            </wp:wrapTight>
-            <wp:docPr id="1" name="Immagine 1"/>
+          <wp:inline distT="0" distB="0" distL="0" distR="0" wp14:anchorId="36B6FDA1" wp14:editId="62D2A5BE">
+            <wp:extent cx="6124575" cy="9610725"/>
+            <wp:effectExtent l="0" t="0" r="9525" b="9525"/>
+            <wp:docPr id="5" name="Immagine 5"/>
             <wp:cNvGraphicFramePr>
               <a:graphicFrameLocks xmlns:a="http://schemas.openxmlformats.org/drawingml/2006/main" noChangeAspect="1"/>
             </wp:cNvGraphicFramePr>
@@ -1153,7 +1119,7 @@
               <a:graphicData uri="http://schemas.openxmlformats.org/drawingml/2006/picture">
                 <pic:pic xmlns:pic="http://schemas.openxmlformats.org/drawingml/2006/picture">
                   <pic:nvPicPr>
-                    <pic:cNvPr id="0" name="Picture 1"/>
+                    <pic:cNvPr id="0" name="Picture 2"/>
                     <pic:cNvPicPr>
                       <a:picLocks noChangeAspect="1" noChangeArrowheads="1"/>
                     </pic:cNvPicPr>
@@ -1174,7 +1140,7 @@
                   <pic:spPr bwMode="auto">
                     <a:xfrm>
                       <a:off x="0" y="0"/>
-                      <a:ext cx="4941495" cy="7964805"/>
+                      <a:ext cx="6124575" cy="9610725"/>
                     </a:xfrm>
                     <a:prstGeom prst="rect">
                       <a:avLst/>
@@ -1187,419 +1153,9 @@
                 </pic:pic>
               </a:graphicData>
             </a:graphic>
-          </wp:anchor>
+          </wp:inline>
         </w:drawing>
       </w:r>
-    </w:p>
-    <w:p>
-      <w:pPr>
-        <w:spacing w:after="0"/>
-        <w:rPr>
-          <w:rFonts w:ascii="Garamond" w:hAnsi="Garamond"/>
-          <w:sz w:val="24"/>
-          <w:szCs w:val="24"/>
-        </w:rPr>
-      </w:pPr>
-    </w:p>
-    <w:p>
-      <w:pPr>
-        <w:spacing w:after="0"/>
-        <w:rPr>
-          <w:rFonts w:ascii="Garamond" w:hAnsi="Garamond"/>
-          <w:sz w:val="24"/>
-          <w:szCs w:val="24"/>
-        </w:rPr>
-      </w:pPr>
-    </w:p>
-    <w:p>
-      <w:pPr>
-        <w:spacing w:after="0"/>
-        <w:rPr>
-          <w:rFonts w:ascii="Garamond" w:hAnsi="Garamond"/>
-          <w:sz w:val="24"/>
-          <w:szCs w:val="24"/>
-        </w:rPr>
-      </w:pPr>
-    </w:p>
-    <w:p>
-      <w:pPr>
-        <w:spacing w:after="0"/>
-        <w:rPr>
-          <w:rFonts w:ascii="Garamond" w:hAnsi="Garamond"/>
-          <w:sz w:val="24"/>
-          <w:szCs w:val="24"/>
-        </w:rPr>
-      </w:pPr>
-    </w:p>
-    <w:p>
-      <w:pPr>
-        <w:spacing w:after="0"/>
-        <w:rPr>
-          <w:rFonts w:ascii="Garamond" w:hAnsi="Garamond"/>
-          <w:sz w:val="24"/>
-          <w:szCs w:val="24"/>
-        </w:rPr>
-      </w:pPr>
-    </w:p>
-    <w:p>
-      <w:pPr>
-        <w:spacing w:after="0"/>
-        <w:rPr>
-          <w:rFonts w:ascii="Garamond" w:hAnsi="Garamond"/>
-          <w:sz w:val="24"/>
-          <w:szCs w:val="24"/>
-        </w:rPr>
-      </w:pPr>
-    </w:p>
-    <w:p>
-      <w:pPr>
-        <w:spacing w:after="0"/>
-        <w:rPr>
-          <w:rFonts w:ascii="Garamond" w:hAnsi="Garamond"/>
-          <w:sz w:val="24"/>
-          <w:szCs w:val="24"/>
-        </w:rPr>
-      </w:pPr>
-    </w:p>
-    <w:p>
-      <w:pPr>
-        <w:spacing w:after="0"/>
-        <w:rPr>
-          <w:rFonts w:ascii="Garamond" w:hAnsi="Garamond"/>
-          <w:sz w:val="24"/>
-          <w:szCs w:val="24"/>
-        </w:rPr>
-      </w:pPr>
-    </w:p>
-    <w:p>
-      <w:pPr>
-        <w:spacing w:after="0"/>
-        <w:rPr>
-          <w:rFonts w:ascii="Garamond" w:hAnsi="Garamond"/>
-          <w:sz w:val="24"/>
-          <w:szCs w:val="24"/>
-        </w:rPr>
-      </w:pPr>
-    </w:p>
-    <w:p>
-      <w:pPr>
-        <w:spacing w:after="0"/>
-        <w:rPr>
-          <w:rFonts w:ascii="Garamond" w:hAnsi="Garamond"/>
-          <w:sz w:val="24"/>
-          <w:szCs w:val="24"/>
-        </w:rPr>
-      </w:pPr>
-    </w:p>
-    <w:p>
-      <w:pPr>
-        <w:spacing w:after="0"/>
-        <w:rPr>
-          <w:rFonts w:ascii="Garamond" w:hAnsi="Garamond"/>
-          <w:sz w:val="24"/>
-          <w:szCs w:val="24"/>
-        </w:rPr>
-      </w:pPr>
-    </w:p>
-    <w:p>
-      <w:pPr>
-        <w:spacing w:after="0"/>
-        <w:rPr>
-          <w:rFonts w:ascii="Garamond" w:hAnsi="Garamond"/>
-          <w:sz w:val="24"/>
-          <w:szCs w:val="24"/>
-        </w:rPr>
-      </w:pPr>
-    </w:p>
-    <w:p>
-      <w:pPr>
-        <w:spacing w:after="0"/>
-        <w:rPr>
-          <w:rFonts w:ascii="Garamond" w:hAnsi="Garamond"/>
-          <w:sz w:val="24"/>
-          <w:szCs w:val="24"/>
-        </w:rPr>
-      </w:pPr>
-    </w:p>
-    <w:p>
-      <w:pPr>
-        <w:spacing w:after="0"/>
-        <w:rPr>
-          <w:rFonts w:ascii="Garamond" w:hAnsi="Garamond"/>
-          <w:sz w:val="24"/>
-          <w:szCs w:val="24"/>
-        </w:rPr>
-      </w:pPr>
-    </w:p>
-    <w:p>
-      <w:pPr>
-        <w:spacing w:after="0"/>
-        <w:rPr>
-          <w:rFonts w:ascii="Garamond" w:hAnsi="Garamond"/>
-          <w:sz w:val="24"/>
-          <w:szCs w:val="24"/>
-        </w:rPr>
-      </w:pPr>
-    </w:p>
-    <w:p>
-      <w:pPr>
-        <w:spacing w:after="0"/>
-        <w:rPr>
-          <w:rFonts w:ascii="Garamond" w:hAnsi="Garamond"/>
-          <w:sz w:val="24"/>
-          <w:szCs w:val="24"/>
-        </w:rPr>
-      </w:pPr>
-    </w:p>
-    <w:p>
-      <w:pPr>
-        <w:spacing w:after="0"/>
-        <w:rPr>
-          <w:rFonts w:ascii="Garamond" w:hAnsi="Garamond"/>
-          <w:sz w:val="24"/>
-          <w:szCs w:val="24"/>
-        </w:rPr>
-      </w:pPr>
-    </w:p>
-    <w:p>
-      <w:pPr>
-        <w:spacing w:after="0"/>
-        <w:rPr>
-          <w:rFonts w:ascii="Garamond" w:hAnsi="Garamond"/>
-          <w:sz w:val="24"/>
-          <w:szCs w:val="24"/>
-        </w:rPr>
-      </w:pPr>
-    </w:p>
-    <w:p>
-      <w:pPr>
-        <w:spacing w:after="0"/>
-        <w:rPr>
-          <w:rFonts w:ascii="Garamond" w:hAnsi="Garamond"/>
-          <w:sz w:val="24"/>
-          <w:szCs w:val="24"/>
-        </w:rPr>
-      </w:pPr>
-    </w:p>
-    <w:p>
-      <w:pPr>
-        <w:spacing w:after="0"/>
-        <w:rPr>
-          <w:rFonts w:ascii="Garamond" w:hAnsi="Garamond"/>
-          <w:sz w:val="24"/>
-          <w:szCs w:val="24"/>
-        </w:rPr>
-      </w:pPr>
-    </w:p>
-    <w:p>
-      <w:pPr>
-        <w:spacing w:after="0"/>
-        <w:rPr>
-          <w:rFonts w:ascii="Garamond" w:hAnsi="Garamond"/>
-          <w:sz w:val="24"/>
-          <w:szCs w:val="24"/>
-        </w:rPr>
-      </w:pPr>
-    </w:p>
-    <w:p>
-      <w:pPr>
-        <w:spacing w:after="0"/>
-        <w:rPr>
-          <w:rFonts w:ascii="Garamond" w:hAnsi="Garamond"/>
-          <w:sz w:val="24"/>
-          <w:szCs w:val="24"/>
-        </w:rPr>
-      </w:pPr>
-    </w:p>
-    <w:p>
-      <w:pPr>
-        <w:spacing w:after="0"/>
-        <w:rPr>
-          <w:rFonts w:ascii="Garamond" w:hAnsi="Garamond"/>
-          <w:sz w:val="24"/>
-          <w:szCs w:val="24"/>
-        </w:rPr>
-      </w:pPr>
-    </w:p>
-    <w:p>
-      <w:pPr>
-        <w:spacing w:after="0"/>
-        <w:rPr>
-          <w:rFonts w:ascii="Garamond" w:hAnsi="Garamond"/>
-          <w:sz w:val="24"/>
-          <w:szCs w:val="24"/>
-        </w:rPr>
-      </w:pPr>
-    </w:p>
-    <w:p>
-      <w:pPr>
-        <w:spacing w:after="0"/>
-        <w:rPr>
-          <w:rFonts w:ascii="Garamond" w:hAnsi="Garamond"/>
-          <w:sz w:val="24"/>
-          <w:szCs w:val="24"/>
-        </w:rPr>
-      </w:pPr>
-    </w:p>
-    <w:p>
-      <w:pPr>
-        <w:spacing w:after="0"/>
-        <w:rPr>
-          <w:rFonts w:ascii="Garamond" w:hAnsi="Garamond"/>
-          <w:sz w:val="24"/>
-          <w:szCs w:val="24"/>
-        </w:rPr>
-      </w:pPr>
-    </w:p>
-    <w:p>
-      <w:pPr>
-        <w:spacing w:after="0"/>
-        <w:rPr>
-          <w:rFonts w:ascii="Garamond" w:hAnsi="Garamond"/>
-          <w:sz w:val="24"/>
-          <w:szCs w:val="24"/>
-        </w:rPr>
-      </w:pPr>
-    </w:p>
-    <w:p>
-      <w:pPr>
-        <w:spacing w:after="0"/>
-        <w:rPr>
-          <w:rFonts w:ascii="Garamond" w:hAnsi="Garamond"/>
-          <w:sz w:val="24"/>
-          <w:szCs w:val="24"/>
-        </w:rPr>
-      </w:pPr>
-    </w:p>
-    <w:p>
-      <w:pPr>
-        <w:spacing w:after="0"/>
-        <w:rPr>
-          <w:rFonts w:ascii="Garamond" w:hAnsi="Garamond"/>
-          <w:sz w:val="24"/>
-          <w:szCs w:val="24"/>
-        </w:rPr>
-      </w:pPr>
-    </w:p>
-    <w:p>
-      <w:pPr>
-        <w:spacing w:after="0"/>
-        <w:rPr>
-          <w:rFonts w:ascii="Garamond" w:hAnsi="Garamond"/>
-          <w:sz w:val="24"/>
-          <w:szCs w:val="24"/>
-        </w:rPr>
-      </w:pPr>
-    </w:p>
-    <w:p>
-      <w:pPr>
-        <w:spacing w:after="0"/>
-        <w:rPr>
-          <w:rFonts w:ascii="Garamond" w:hAnsi="Garamond"/>
-          <w:sz w:val="24"/>
-          <w:szCs w:val="24"/>
-        </w:rPr>
-      </w:pPr>
-    </w:p>
-    <w:p>
-      <w:pPr>
-        <w:spacing w:after="0"/>
-        <w:rPr>
-          <w:rFonts w:ascii="Garamond" w:hAnsi="Garamond"/>
-          <w:sz w:val="24"/>
-          <w:szCs w:val="24"/>
-        </w:rPr>
-      </w:pPr>
-    </w:p>
-    <w:p>
-      <w:pPr>
-        <w:spacing w:after="0"/>
-        <w:rPr>
-          <w:rFonts w:ascii="Garamond" w:hAnsi="Garamond"/>
-          <w:sz w:val="24"/>
-          <w:szCs w:val="24"/>
-        </w:rPr>
-      </w:pPr>
-    </w:p>
-    <w:p>
-      <w:pPr>
-        <w:spacing w:after="0"/>
-        <w:rPr>
-          <w:rFonts w:ascii="Garamond" w:hAnsi="Garamond"/>
-          <w:sz w:val="24"/>
-          <w:szCs w:val="24"/>
-        </w:rPr>
-      </w:pPr>
-    </w:p>
-    <w:p>
-      <w:pPr>
-        <w:spacing w:after="0"/>
-        <w:rPr>
-          <w:rFonts w:ascii="Garamond" w:hAnsi="Garamond"/>
-          <w:sz w:val="24"/>
-          <w:szCs w:val="24"/>
-        </w:rPr>
-      </w:pPr>
-    </w:p>
-    <w:p>
-      <w:pPr>
-        <w:spacing w:after="0"/>
-        <w:rPr>
-          <w:rFonts w:ascii="Garamond" w:hAnsi="Garamond"/>
-          <w:sz w:val="24"/>
-          <w:szCs w:val="24"/>
-        </w:rPr>
-      </w:pPr>
-    </w:p>
-    <w:p>
-      <w:pPr>
-        <w:spacing w:after="0"/>
-        <w:rPr>
-          <w:rFonts w:ascii="Garamond" w:hAnsi="Garamond"/>
-          <w:sz w:val="24"/>
-          <w:szCs w:val="24"/>
-        </w:rPr>
-      </w:pPr>
-    </w:p>
-    <w:p>
-      <w:pPr>
-        <w:spacing w:after="0"/>
-        <w:rPr>
-          <w:rFonts w:ascii="Garamond" w:hAnsi="Garamond"/>
-          <w:sz w:val="24"/>
-          <w:szCs w:val="24"/>
-        </w:rPr>
-      </w:pPr>
-    </w:p>
-    <w:p>
-      <w:pPr>
-        <w:spacing w:after="0"/>
-        <w:rPr>
-          <w:rFonts w:ascii="Garamond" w:hAnsi="Garamond"/>
-          <w:sz w:val="24"/>
-          <w:szCs w:val="24"/>
-        </w:rPr>
-      </w:pPr>
-    </w:p>
-    <w:p>
-      <w:pPr>
-        <w:spacing w:after="0"/>
-        <w:rPr>
-          <w:rFonts w:ascii="Garamond" w:hAnsi="Garamond"/>
-          <w:sz w:val="24"/>
-          <w:szCs w:val="24"/>
-        </w:rPr>
-      </w:pPr>
-    </w:p>
-    <w:p>
-      <w:pPr>
-        <w:spacing w:after="0"/>
-        <w:rPr>
-          <w:rFonts w:ascii="Garamond" w:hAnsi="Garamond"/>
-          <w:sz w:val="24"/>
-          <w:szCs w:val="24"/>
-        </w:rPr>
-      </w:pPr>
     </w:p>
     <w:p>
       <w:pPr>
@@ -1612,10 +1168,7 @@
           <w:szCs w:val="24"/>
         </w:rPr>
       </w:pPr>
-    </w:p>
-    <w:p>
-      <w:pPr>
-        <w:spacing w:after="0"/>
+      <w:r>
         <w:rPr>
           <w:rFonts w:ascii="Garamond" w:hAnsi="Garamond"/>
           <w:b/>
@@ -1623,11 +1176,11 @@
           <w:sz w:val="24"/>
           <w:szCs w:val="24"/>
         </w:rPr>
-      </w:pPr>
-    </w:p>
-    <w:p>
-      <w:pPr>
-        <w:spacing w:after="0"/>
+        <w:lastRenderedPageBreak/>
+        <w:t xml:space="preserve">Deployment </w:t>
+      </w:r>
+      <w:proofErr w:type="spellStart"/>
+      <w:r>
         <w:rPr>
           <w:rFonts w:ascii="Garamond" w:hAnsi="Garamond"/>
           <w:b/>
@@ -1635,123 +1188,6 @@
           <w:sz w:val="24"/>
           <w:szCs w:val="24"/>
         </w:rPr>
-      </w:pPr>
-    </w:p>
-    <w:p>
-      <w:pPr>
-        <w:spacing w:after="0"/>
-        <w:rPr>
-          <w:rFonts w:ascii="Garamond" w:hAnsi="Garamond"/>
-          <w:b/>
-          <w:bCs/>
-          <w:sz w:val="24"/>
-          <w:szCs w:val="24"/>
-        </w:rPr>
-      </w:pPr>
-    </w:p>
-    <w:p>
-      <w:pPr>
-        <w:spacing w:after="0"/>
-        <w:rPr>
-          <w:rFonts w:ascii="Garamond" w:hAnsi="Garamond"/>
-          <w:b/>
-          <w:bCs/>
-          <w:sz w:val="24"/>
-          <w:szCs w:val="24"/>
-        </w:rPr>
-      </w:pPr>
-    </w:p>
-    <w:p>
-      <w:pPr>
-        <w:spacing w:after="0"/>
-        <w:rPr>
-          <w:rFonts w:ascii="Garamond" w:hAnsi="Garamond"/>
-          <w:b/>
-          <w:bCs/>
-          <w:sz w:val="24"/>
-          <w:szCs w:val="24"/>
-        </w:rPr>
-      </w:pPr>
-    </w:p>
-    <w:p>
-      <w:pPr>
-        <w:spacing w:after="0"/>
-        <w:rPr>
-          <w:rFonts w:ascii="Garamond" w:hAnsi="Garamond"/>
-          <w:b/>
-          <w:bCs/>
-          <w:sz w:val="24"/>
-          <w:szCs w:val="24"/>
-        </w:rPr>
-      </w:pPr>
-    </w:p>
-    <w:p>
-      <w:pPr>
-        <w:spacing w:after="0"/>
-        <w:rPr>
-          <w:rFonts w:ascii="Garamond" w:hAnsi="Garamond"/>
-          <w:b/>
-          <w:bCs/>
-          <w:sz w:val="24"/>
-          <w:szCs w:val="24"/>
-        </w:rPr>
-      </w:pPr>
-    </w:p>
-    <w:p>
-      <w:pPr>
-        <w:spacing w:after="0"/>
-        <w:rPr>
-          <w:rFonts w:ascii="Garamond" w:hAnsi="Garamond"/>
-          <w:b/>
-          <w:bCs/>
-          <w:sz w:val="24"/>
-          <w:szCs w:val="24"/>
-        </w:rPr>
-      </w:pPr>
-    </w:p>
-    <w:p>
-      <w:pPr>
-        <w:spacing w:after="0"/>
-        <w:rPr>
-          <w:rFonts w:ascii="Garamond" w:hAnsi="Garamond"/>
-          <w:b/>
-          <w:bCs/>
-          <w:sz w:val="24"/>
-          <w:szCs w:val="24"/>
-        </w:rPr>
-      </w:pPr>
-    </w:p>
-    <w:p>
-      <w:pPr>
-        <w:spacing w:after="0"/>
-        <w:rPr>
-          <w:rFonts w:ascii="Garamond" w:hAnsi="Garamond"/>
-          <w:b/>
-          <w:bCs/>
-          <w:sz w:val="24"/>
-          <w:szCs w:val="24"/>
-        </w:rPr>
-      </w:pPr>
-      <w:r>
-        <w:rPr>
-          <w:rFonts w:ascii="Garamond" w:hAnsi="Garamond"/>
-          <w:b/>
-          <w:bCs/>
-          <w:sz w:val="24"/>
-          <w:szCs w:val="24"/>
-        </w:rPr>
-        <w:lastRenderedPageBreak/>
-        <w:t xml:space="preserve">Deployment </w:t>
-      </w:r>
-      <w:proofErr w:type="spellStart"/>
-      <w:r>
-        <w:rPr>
-          <w:rFonts w:ascii="Garamond" w:hAnsi="Garamond"/>
-          <w:b/>
-          <w:bCs/>
-          <w:sz w:val="24"/>
-          <w:szCs w:val="24"/>
-        </w:rPr>
         <w:t>Diagram</w:t>
       </w:r>
       <w:proofErr w:type="spellEnd"/>
@@ -1773,26 +1209,26 @@
           <w:szCs w:val="24"/>
         </w:rPr>
         <w:drawing>
-          <wp:anchor distT="0" distB="0" distL="114300" distR="114300" simplePos="0" relativeHeight="251660288" behindDoc="1" locked="0" layoutInCell="1" allowOverlap="1" wp14:anchorId="5C6E7CCE" wp14:editId="1888C16A">
+          <wp:anchor distT="0" distB="0" distL="114300" distR="114300" simplePos="0" relativeHeight="251662336" behindDoc="1" locked="0" layoutInCell="1" allowOverlap="1" wp14:anchorId="1CAD7798" wp14:editId="10356B43">
             <wp:simplePos x="0" y="0"/>
             <wp:positionH relativeFrom="margin">
               <wp:align>right</wp:align>
             </wp:positionH>
             <wp:positionV relativeFrom="paragraph">
-              <wp:posOffset>664845</wp:posOffset>
+              <wp:posOffset>693420</wp:posOffset>
             </wp:positionV>
-            <wp:extent cx="6829425" cy="1733550"/>
-            <wp:effectExtent l="0" t="0" r="9525" b="0"/>
+            <wp:extent cx="6838950" cy="1714500"/>
+            <wp:effectExtent l="0" t="0" r="0" b="0"/>
             <wp:wrapTight wrapText="bothSides">
               <wp:wrapPolygon edited="0">
                 <wp:start x="0" y="0"/>
-                <wp:lineTo x="0" y="21363"/>
-                <wp:lineTo x="21570" y="21363"/>
-                <wp:lineTo x="21570" y="0"/>
+                <wp:lineTo x="0" y="21360"/>
+                <wp:lineTo x="21540" y="21360"/>
+                <wp:lineTo x="21540" y="0"/>
                 <wp:lineTo x="0" y="0"/>
               </wp:wrapPolygon>
             </wp:wrapTight>
-            <wp:docPr id="3" name="Immagine 3"/>
+            <wp:docPr id="7" name="Immagine 7"/>
             <wp:cNvGraphicFramePr>
               <a:graphicFrameLocks xmlns:a="http://schemas.openxmlformats.org/drawingml/2006/main" noChangeAspect="1"/>
             </wp:cNvGraphicFramePr>
@@ -1800,7 +1236,7 @@
               <a:graphicData uri="http://schemas.openxmlformats.org/drawingml/2006/picture">
                 <pic:pic xmlns:pic="http://schemas.openxmlformats.org/drawingml/2006/picture">
                   <pic:nvPicPr>
-                    <pic:cNvPr id="0" name="Picture 1"/>
+                    <pic:cNvPr id="0" name="Picture 4"/>
                     <pic:cNvPicPr>
                       <a:picLocks noChangeAspect="1" noChangeArrowheads="1"/>
                     </pic:cNvPicPr>
@@ -1821,7 +1257,7 @@
                   <pic:spPr bwMode="auto">
                     <a:xfrm>
                       <a:off x="0" y="0"/>
-                      <a:ext cx="6829425" cy="1733550"/>
+                      <a:ext cx="6838950" cy="1714500"/>
                     </a:xfrm>
                     <a:prstGeom prst="rect">
                       <a:avLst/>

</xml_diff>